<commit_message>
adds basics for time booking
</commit_message>
<xml_diff>
--- a/documentation/RequirementAnalysis/7-280625.docx
+++ b/documentation/RequirementAnalysis/7-280625.docx
@@ -3203,8 +3203,6 @@
       <w:pPr>
         <w:ind w:left="708"/>
         <w:rPr>
-          <w:b/>
-          <w:bCs/>
           <w:sz w:val="24"/>
           <w:szCs w:val="24"/>
           <w:lang w:val="en-GB"/>
@@ -3212,8 +3210,6 @@
       </w:pPr>
       <w:r>
         <w:rPr>
-          <w:b/>
-          <w:bCs/>
           <w:sz w:val="24"/>
           <w:szCs w:val="24"/>
           <w:lang w:val="en-GB"/>
@@ -4609,7 +4605,6 @@
         <w:docPartUnique/>
       </w:docPartObj>
     </w:sdtPr>
-    <w:sdtEndPr/>
     <w:sdtContent>
       <w:p>
         <w:pPr>

</xml_diff>